<commit_message>
- fix spell error in use case spec file - add place order activity diagram
</commit_message>
<xml_diff>
--- a/Requirement Analysis/Use case specification – Place Order.docx
+++ b/Requirement Analysis/Use case specification – Place Order.docx
@@ -357,7 +357,23 @@
           <w:sz w:val="24"/>
           <w:szCs w:val="24"/>
         </w:rPr>
-        <w:t>Khánh hàng chọn xem giỏ hàng</w:t>
+        <w:t>Khá</w:t>
+      </w:r>
+      <w:r>
+        <w:rPr>
+          <w:rFonts w:ascii="Times New Roman" w:hAnsi="Times New Roman" w:cs="Times New Roman"/>
+          <w:sz w:val="24"/>
+          <w:szCs w:val="24"/>
+        </w:rPr>
+        <w:t>c</w:t>
+      </w:r>
+      <w:r>
+        <w:rPr>
+          <w:rFonts w:ascii="Times New Roman" w:hAnsi="Times New Roman" w:cs="Times New Roman"/>
+          <w:sz w:val="24"/>
+          <w:szCs w:val="24"/>
+        </w:rPr>
+        <w:t>h hàng chọn xem giỏ hàng</w:t>
       </w:r>
       <w:r>
         <w:rPr>
@@ -802,14 +818,27 @@
       <w:r>
         <w:t xml:space="preserve">Bảng </w:t>
       </w:r>
-      <w:fldSimple w:instr=" SEQ Bảng \* ARABIC ">
-        <w:r>
-          <w:rPr>
-            <w:noProof/>
-          </w:rPr>
-          <w:t>1</w:t>
-        </w:r>
-      </w:fldSimple>
+      <w:r>
+        <w:fldChar w:fldCharType="begin"/>
+      </w:r>
+      <w:r>
+        <w:instrText xml:space="preserve"> SEQ Bảng \* ARABIC </w:instrText>
+      </w:r>
+      <w:r>
+        <w:fldChar w:fldCharType="separate"/>
+      </w:r>
+      <w:r>
+        <w:rPr>
+          <w:noProof/>
+        </w:rPr>
+        <w:t>1</w:t>
+      </w:r>
+      <w:r>
+        <w:rPr>
+          <w:noProof/>
+        </w:rPr>
+        <w:fldChar w:fldCharType="end"/>
+      </w:r>
       <w:r>
         <w:t>-Luồng sự kiện thay thế của Use case "</w:t>
       </w:r>
@@ -1475,15 +1504,7 @@
                 <w:sz w:val="20"/>
                 <w:szCs w:val="20"/>
               </w:rPr>
-              <w:t xml:space="preserve">thông yêu cầu người dùng </w:t>
-            </w:r>
-            <w:r>
-              <w:rPr>
-                <w:rFonts w:ascii="Times New Roman" w:hAnsi="Times New Roman" w:cs="Times New Roman"/>
-                <w:sz w:val="20"/>
-                <w:szCs w:val="20"/>
-              </w:rPr>
-              <w:t>nhập số điện thoại hợp lệ.</w:t>
+              <w:t>thông yêu cầu người dùng nhập số điện thoại hợp lệ.</w:t>
             </w:r>
           </w:p>
         </w:tc>
@@ -1554,14 +1575,27 @@
       <w:r>
         <w:t xml:space="preserve">Bảng </w:t>
       </w:r>
-      <w:fldSimple w:instr=" SEQ Bảng \* ARABIC ">
-        <w:r>
-          <w:rPr>
-            <w:noProof/>
-          </w:rPr>
-          <w:t>2</w:t>
-        </w:r>
-      </w:fldSimple>
+      <w:r>
+        <w:fldChar w:fldCharType="begin"/>
+      </w:r>
+      <w:r>
+        <w:instrText xml:space="preserve"> SEQ Bảng \* ARABIC </w:instrText>
+      </w:r>
+      <w:r>
+        <w:fldChar w:fldCharType="separate"/>
+      </w:r>
+      <w:r>
+        <w:rPr>
+          <w:noProof/>
+        </w:rPr>
+        <w:t>2</w:t>
+      </w:r>
+      <w:r>
+        <w:rPr>
+          <w:noProof/>
+        </w:rPr>
+        <w:fldChar w:fldCharType="end"/>
+      </w:r>
       <w:bookmarkEnd w:id="0"/>
       <w:r>
         <w:t xml:space="preserve"> </w:t>
@@ -2537,13 +2571,7 @@
         <w:t>.1</w:t>
       </w:r>
       <w:r>
-        <w:t xml:space="preserve"> - Dữ liệu đầu </w:t>
-      </w:r>
-      <w:r>
-        <w:t>ra</w:t>
-      </w:r>
-      <w:r>
-        <w:t xml:space="preserve"> của </w:t>
+        <w:t xml:space="preserve"> - Dữ liệu đầu ra của </w:t>
       </w:r>
       <w:r>
         <w:t>từng sản phẩm trong giỏ hàng</w:t>
@@ -3052,19 +3080,7 @@
               <w:rPr>
                 <w:sz w:val="20"/>
               </w:rPr>
-              <w:t>Giá</w:t>
-            </w:r>
-            <w:r>
-              <w:rPr>
-                <w:sz w:val="20"/>
-              </w:rPr>
-              <w:t xml:space="preserve"> một</w:t>
-            </w:r>
-            <w:r>
-              <w:rPr>
-                <w:sz w:val="20"/>
-              </w:rPr>
-              <w:t xml:space="preserve"> sản phẩm tương ứng</w:t>
+              <w:t>Giá một sản phẩm tương ứng</w:t>
             </w:r>
           </w:p>
         </w:tc>
@@ -3128,19 +3144,7 @@
               <w:rPr>
                 <w:sz w:val="20"/>
               </w:rPr>
-              <w:t>1</w:t>
-            </w:r>
-            <w:r>
-              <w:rPr>
-                <w:sz w:val="20"/>
-              </w:rPr>
-              <w:t>40</w:t>
-            </w:r>
-            <w:r>
-              <w:rPr>
-                <w:sz w:val="20"/>
-              </w:rPr>
-              <w:t>,000</w:t>
+              <w:t>140,000</w:t>
             </w:r>
           </w:p>
         </w:tc>
@@ -3300,13 +3304,7 @@
         <w:jc w:val="center"/>
       </w:pPr>
       <w:r>
-        <w:t xml:space="preserve">Bảng </w:t>
-      </w:r>
-      <w:r>
-        <w:t>3.2</w:t>
-      </w:r>
-      <w:r>
-        <w:t xml:space="preserve"> - Dữ liệu đầu ra của giỏ hàng</w:t>
+        <w:t>Bảng 3.2 - Dữ liệu đầu ra của giỏ hàng</w:t>
       </w:r>
     </w:p>
     <w:tbl>
@@ -3684,19 +3682,7 @@
               <w:rPr>
                 <w:sz w:val="20"/>
               </w:rPr>
-              <w:t xml:space="preserve">Tổng giá tiền của toàn bộ sản phẩm </w:t>
-            </w:r>
-            <w:r>
-              <w:rPr>
-                <w:sz w:val="20"/>
-              </w:rPr>
-              <w:t>sau</w:t>
-            </w:r>
-            <w:r>
-              <w:rPr>
-                <w:sz w:val="20"/>
-              </w:rPr>
-              <w:t xml:space="preserve"> khi tính VAT</w:t>
+              <w:t>Tổng giá tiền của toàn bộ sản phẩm sau khi tính VAT</w:t>
             </w:r>
           </w:p>
         </w:tc>
@@ -3930,16 +3916,7 @@
         <w:t>.1</w:t>
       </w:r>
       <w:r>
-        <w:t xml:space="preserve"> </w:t>
-      </w:r>
-      <w:r>
-        <w:t>-</w:t>
-      </w:r>
-      <w:r>
-        <w:t xml:space="preserve"> </w:t>
-      </w:r>
-      <w:r>
-        <w:t xml:space="preserve">Dữ liệu đầu </w:t>
+        <w:t xml:space="preserve"> - Dữ liệu đầu </w:t>
       </w:r>
       <w:r>
         <w:t>ra</w:t>
@@ -3951,10 +3928,7 @@
         <w:t xml:space="preserve"> từng sản phẩm trong</w:t>
       </w:r>
       <w:r>
-        <w:t xml:space="preserve"> </w:t>
-      </w:r>
-      <w:r>
-        <w:t>hóa đơn</w:t>
+        <w:t xml:space="preserve"> hóa đơn</w:t>
       </w:r>
     </w:p>
     <w:tbl>
@@ -4678,16 +4652,7 @@
         <w:jc w:val="center"/>
       </w:pPr>
       <w:r>
-        <w:t xml:space="preserve">Bảng </w:t>
-      </w:r>
-      <w:r>
-        <w:t>4</w:t>
-      </w:r>
-      <w:r>
-        <w:t xml:space="preserve">.2 - Dữ liệu đầu ra của </w:t>
-      </w:r>
-      <w:r>
-        <w:t>hóa đơn</w:t>
+        <w:t>Bảng 4.2 - Dữ liệu đầu ra của hóa đơn</w:t>
       </w:r>
     </w:p>
     <w:tbl>

</xml_diff>